<commit_message>
In which we discuss pizza.
</commit_message>
<xml_diff>
--- a/Project3 Intro SB_CR_MH.docx
+++ b/Project3 Intro SB_CR_MH.docx
@@ -368,7 +368,7 @@
         <w:t>Problems with the Problem</w:t>
       </w:r>
     </w:p>
-    <w:p w14:noSpellErr="1">
+    <w:p>
       <w:pPr>
         <w:pStyle w:val="Normal"/>
         <w:spacing w:after="0" w:afterAutospacing="off"/>
@@ -612,26 +612,485 @@
           <w:sz w:val="24"/>
           <w:szCs w:val="24"/>
         </w:rPr>
-        <w:t xml:space="preserve"> We will also need to design intelligent methods of verifying this time class.</w:t>
-      </w:r>
-    </w:p>
-    <w:p w14:noSpellErr="1">
-      <w:pPr>
-        <w:pStyle w:val="Normal"/>
-        <w:spacing w:after="0" w:afterAutospacing="off"/>
-      </w:pPr>
-    </w:p>
-    <w:p w14:noSpellErr="1">
-      <w:pPr>
-        <w:pStyle w:val="Normal"/>
-        <w:spacing w:after="0" w:afterAutospacing="off"/>
-        <w:jc w:val="center"/>
-      </w:pPr>
-      <w:r>
-        <w:rPr>
-          <w:rFonts w:ascii="Arial" w:hAnsi="Arial" w:eastAsia="Arial" w:cs="Arial"/>
+        <w:t xml:space="preserve"> We will also need to design intelligent methods of verifying this time class</w:t>
+      </w:r>
+      <w:r>
+        <w:rPr>
+          <w:rFonts w:ascii="Arial" w:hAnsi="Arial" w:eastAsia="Arial" w:cs="Arial"/>
+          <w:sz w:val="24"/>
+          <w:szCs w:val="24"/>
+        </w:rPr>
+        <w:t xml:space="preserve"> experimentally.</w:t>
+      </w:r>
+    </w:p>
+    <w:p w14:noSpellErr="1">
+      <w:pPr>
+        <w:pStyle w:val="Normal"/>
+        <w:spacing w:after="0" w:afterAutospacing="off"/>
+      </w:pPr>
+    </w:p>
+    <w:p w14:noSpellErr="1">
+      <w:pPr>
+        <w:pStyle w:val="Normal"/>
+        <w:spacing w:after="0" w:afterAutospacing="off"/>
+      </w:pPr>
+      <w:r>
+        <w:rPr>
+          <w:rFonts w:ascii="Arial" w:hAnsi="Arial" w:eastAsia="Arial" w:cs="Arial"/>
+          <w:sz w:val="24"/>
+          <w:szCs w:val="24"/>
+        </w:rPr>
+        <w:t>Last call for additions.</w:t>
+      </w:r>
+      <w:r>
+        <w:rPr>
+          <w:rFonts w:ascii="Arial" w:hAnsi="Arial" w:eastAsia="Arial" w:cs="Arial"/>
+          <w:sz w:val="24"/>
+          <w:szCs w:val="24"/>
+        </w:rPr>
+        <w:t xml:space="preserve"> Going once.</w:t>
+      </w:r>
+      <w:r>
+        <w:rPr>
+          <w:rFonts w:ascii="Arial" w:hAnsi="Arial" w:eastAsia="Arial" w:cs="Arial"/>
+          <w:sz w:val="24"/>
+          <w:szCs w:val="24"/>
+        </w:rPr>
+        <w:t>Going twice? :D</w:t>
+      </w:r>
+      <w:r>
+        <w:rPr>
+          <w:rFonts w:ascii="Arial" w:hAnsi="Arial" w:eastAsia="Arial" w:cs="Arial"/>
+          <w:sz w:val="24"/>
+          <w:szCs w:val="24"/>
+        </w:rPr>
+        <w:t xml:space="preserve"> Sold?</w:t>
+      </w:r>
+      <w:r>
+        <w:rPr>
+          <w:rFonts w:ascii="Arial" w:hAnsi="Arial" w:eastAsia="Arial" w:cs="Arial"/>
+          <w:sz w:val="24"/>
+          <w:szCs w:val="24"/>
+        </w:rPr>
+        <w:t>N</w:t>
+      </w:r>
+      <w:r>
+        <w:rPr>
+          <w:rFonts w:ascii="Arial" w:hAnsi="Arial" w:eastAsia="Arial" w:cs="Arial"/>
+          <w:sz w:val="24"/>
+          <w:szCs w:val="24"/>
+        </w:rPr>
+        <w:t>o</w:t>
+      </w:r>
+      <w:r>
+        <w:rPr>
+          <w:rFonts w:ascii="Arial" w:hAnsi="Arial" w:eastAsia="Arial" w:cs="Arial"/>
+          <w:sz w:val="24"/>
+          <w:szCs w:val="24"/>
+        </w:rPr>
+        <w:t xml:space="preserve">t </w:t>
+      </w:r>
+      <w:r>
+        <w:rPr>
+          <w:rFonts w:ascii="Arial" w:hAnsi="Arial" w:eastAsia="Arial" w:cs="Arial"/>
+          <w:sz w:val="24"/>
+          <w:szCs w:val="24"/>
+        </w:rPr>
+        <w:t>t</w:t>
+      </w:r>
+      <w:r>
+        <w:rPr>
+          <w:rFonts w:ascii="Arial" w:hAnsi="Arial" w:eastAsia="Arial" w:cs="Arial"/>
+          <w:sz w:val="24"/>
+          <w:szCs w:val="24"/>
+        </w:rPr>
+        <w:t xml:space="preserve">he </w:t>
+      </w:r>
+      <w:r>
+        <w:rPr>
+          <w:rFonts w:ascii="Arial" w:hAnsi="Arial" w:eastAsia="Arial" w:cs="Arial"/>
+          <w:sz w:val="24"/>
+          <w:szCs w:val="24"/>
+        </w:rPr>
+        <w:t>p</w:t>
+      </w:r>
+      <w:r>
+        <w:rPr>
+          <w:rFonts w:ascii="Arial" w:hAnsi="Arial" w:eastAsia="Arial" w:cs="Arial"/>
+          <w:sz w:val="24"/>
+          <w:szCs w:val="24"/>
+        </w:rPr>
+        <w:t>izz</w:t>
+      </w:r>
+      <w:r>
+        <w:rPr>
+          <w:rFonts w:ascii="Arial" w:hAnsi="Arial" w:eastAsia="Arial" w:cs="Arial"/>
+          <w:sz w:val="24"/>
+          <w:szCs w:val="24"/>
+        </w:rPr>
+        <w:t>a</w:t>
+      </w:r>
+      <w:r>
+        <w:rPr>
+          <w:rFonts w:ascii="Arial" w:hAnsi="Arial" w:eastAsia="Arial" w:cs="Arial"/>
+          <w:sz w:val="24"/>
+          <w:szCs w:val="24"/>
+        </w:rPr>
+        <w:t xml:space="preserve"> th</w:t>
+      </w:r>
+      <w:r>
+        <w:rPr>
+          <w:rFonts w:ascii="Arial" w:hAnsi="Arial" w:eastAsia="Arial" w:cs="Arial"/>
+          <w:sz w:val="24"/>
+          <w:szCs w:val="24"/>
+        </w:rPr>
+        <w:t>oug</w:t>
+      </w:r>
+      <w:r>
+        <w:rPr>
+          <w:rFonts w:ascii="Arial" w:hAnsi="Arial" w:eastAsia="Arial" w:cs="Arial"/>
+          <w:sz w:val="24"/>
+          <w:szCs w:val="24"/>
+        </w:rPr>
+        <w:t>h</w:t>
+      </w:r>
+      <w:r>
+        <w:rPr>
+          <w:rFonts w:ascii="Arial" w:hAnsi="Arial" w:eastAsia="Arial" w:cs="Arial"/>
+          <w:sz w:val="24"/>
+          <w:szCs w:val="24"/>
+        </w:rPr>
+        <w:t>MEMEMEMEMEMEMEMEMMEEEEE</w:t>
+      </w:r>
+      <w:r>
+        <w:rPr>
+          <w:rFonts w:ascii="Arial" w:hAnsi="Arial" w:eastAsia="Arial" w:cs="Arial"/>
+          <w:sz w:val="24"/>
+          <w:szCs w:val="24"/>
+        </w:rPr>
+        <w:t xml:space="preserve"> wait</w:t>
+      </w:r>
+      <w:r>
+        <w:rPr>
+          <w:rFonts w:ascii="Arial" w:hAnsi="Arial" w:eastAsia="Arial" w:cs="Arial"/>
+          <w:sz w:val="24"/>
+          <w:szCs w:val="24"/>
+        </w:rPr>
+        <w:t xml:space="preserve"> </w:t>
+      </w:r>
+      <w:r>
+        <w:rPr>
+          <w:rFonts w:ascii="Arial" w:hAnsi="Arial" w:eastAsia="Arial" w:cs="Arial"/>
+          <w:sz w:val="24"/>
+          <w:szCs w:val="24"/>
+        </w:rPr>
+        <w:t>wh</w:t>
+      </w:r>
+      <w:r>
+        <w:rPr>
+          <w:rFonts w:ascii="Arial" w:hAnsi="Arial" w:eastAsia="Arial" w:cs="Arial"/>
+          <w:sz w:val="24"/>
+          <w:szCs w:val="24"/>
+        </w:rPr>
+        <w:t xml:space="preserve">o </w:t>
+      </w:r>
+      <w:r>
+        <w:rPr>
+          <w:rFonts w:ascii="Arial" w:hAnsi="Arial" w:eastAsia="Arial" w:cs="Arial"/>
+          <w:sz w:val="24"/>
+          <w:szCs w:val="24"/>
+        </w:rPr>
+        <w:t>g</w:t>
+      </w:r>
+      <w:r>
+        <w:rPr>
+          <w:rFonts w:ascii="Arial" w:hAnsi="Arial" w:eastAsia="Arial" w:cs="Arial"/>
+          <w:sz w:val="24"/>
+          <w:szCs w:val="24"/>
+        </w:rPr>
+        <w:t>ets</w:t>
+      </w:r>
+      <w:r>
+        <w:rPr>
+          <w:rFonts w:ascii="Arial" w:hAnsi="Arial" w:eastAsia="Arial" w:cs="Arial"/>
+          <w:sz w:val="24"/>
+          <w:szCs w:val="24"/>
+        </w:rPr>
+        <w:t xml:space="preserve"> th</w:t>
+      </w:r>
+      <w:r>
+        <w:rPr>
+          <w:rFonts w:ascii="Arial" w:hAnsi="Arial" w:eastAsia="Arial" w:cs="Arial"/>
+          <w:sz w:val="24"/>
+          <w:szCs w:val="24"/>
+        </w:rPr>
+        <w:t xml:space="preserve">e </w:t>
+      </w:r>
+      <w:r>
+        <w:rPr>
+          <w:rFonts w:ascii="Arial" w:hAnsi="Arial" w:eastAsia="Arial" w:cs="Arial"/>
+          <w:sz w:val="24"/>
+          <w:szCs w:val="24"/>
+        </w:rPr>
+        <w:t>mo</w:t>
+      </w:r>
+      <w:r>
+        <w:rPr>
+          <w:rFonts w:ascii="Arial" w:hAnsi="Arial" w:eastAsia="Arial" w:cs="Arial"/>
+          <w:sz w:val="24"/>
+          <w:szCs w:val="24"/>
+        </w:rPr>
+        <w:t>ne</w:t>
+      </w:r>
+      <w:r>
+        <w:rPr>
+          <w:rFonts w:ascii="Arial" w:hAnsi="Arial" w:eastAsia="Arial" w:cs="Arial"/>
+          <w:sz w:val="24"/>
+          <w:szCs w:val="24"/>
+        </w:rPr>
+        <w:t>y</w:t>
+      </w:r>
+    </w:p>
+    <w:p w14:noSpellErr="1">
+      <w:pPr>
+        <w:pStyle w:val="Normal"/>
+        <w:spacing w:after="0" w:afterAutospacing="off"/>
+      </w:pPr>
+    </w:p>
+    <w:p>
+      <w:pPr>
+        <w:pStyle w:val="Normal"/>
+        <w:spacing w:after="0" w:afterAutospacing="off"/>
+      </w:pPr>
+      <w:r>
+        <w:rPr>
+          <w:rFonts w:ascii="Arial" w:hAnsi="Arial" w:eastAsia="Arial" w:cs="Arial"/>
+          <w:sz w:val="96"/>
+          <w:szCs w:val="96"/>
+        </w:rPr>
+        <w:t>MEME</w:t>
+      </w:r>
+      <w:r>
+        <w:rPr>
+          <w:rFonts w:ascii="Arial" w:hAnsi="Arial" w:eastAsia="Arial" w:cs="Arial"/>
+          <w:sz w:val="96"/>
+          <w:szCs w:val="96"/>
+          <w:vertAlign w:val="superscript"/>
+        </w:rPr>
+        <w:t>k</w:t>
+      </w:r>
+      <w:r>
+        <w:rPr>
+          <w:rFonts w:ascii="Arial" w:hAnsi="Arial" w:eastAsia="Arial" w:cs="Arial"/>
+          <w:sz w:val="96"/>
+          <w:szCs w:val="96"/>
+          <w:vertAlign w:val="superscript"/>
+        </w:rPr>
+        <w:t>e</w:t>
+      </w:r>
+      <w:r>
+        <w:rPr>
+          <w:rFonts w:ascii="Arial" w:hAnsi="Arial" w:eastAsia="Arial" w:cs="Arial"/>
+          <w:sz w:val="96"/>
+          <w:szCs w:val="96"/>
+          <w:vertAlign w:val="superscript"/>
+        </w:rPr>
+        <w:t>k</w:t>
+      </w:r>
+    </w:p>
+    <w:p w14:noSpellErr="1">
+      <w:pPr>
+        <w:pStyle w:val="Normal"/>
+        <w:spacing w:after="0" w:afterAutospacing="off"/>
+      </w:pPr>
+    </w:p>
+    <w:p w14:noSpellErr="1">
+      <w:pPr>
+        <w:pStyle w:val="Normal"/>
+        <w:spacing w:after="0" w:afterAutospacing="off"/>
+      </w:pPr>
+      <w:r>
+        <w:rPr>
+          <w:rFonts w:ascii="Arial" w:hAnsi="Arial" w:eastAsia="Arial" w:cs="Arial"/>
+          <w:sz w:val="24"/>
+          <w:szCs w:val="24"/>
+        </w:rPr>
+        <w:t>(he's on to us....)</w:t>
+      </w:r>
+    </w:p>
+    <w:p>
+      <w:pPr>
+        <w:pStyle w:val="Normal"/>
+        <w:spacing w:after="0" w:afterAutospacing="off"/>
+      </w:pPr>
+      <w:r>
+        <w:rPr>
+          <w:rFonts w:ascii="Arial" w:hAnsi="Arial" w:eastAsia="Arial" w:cs="Arial"/>
+          <w:sz w:val="24"/>
+          <w:szCs w:val="24"/>
+        </w:rPr>
+        <w:t>Ring ring.</w:t>
+      </w:r>
+      <w:r>
+        <w:rPr>
+          <w:rFonts w:ascii="Arial" w:hAnsi="Arial" w:eastAsia="Arial" w:cs="Arial"/>
+          <w:color w:val="FFD966" w:themeColor="accent4" w:themeTint="99" w:themeShade="FF"/>
+          <w:sz w:val="24"/>
+          <w:szCs w:val="24"/>
+        </w:rPr>
+        <w:t xml:space="preserve"> </w:t>
+      </w:r>
+      <w:r>
+        <w:rPr>
+          <w:rFonts w:ascii="TW Cen MT" w:hAnsi="TW Cen MT" w:eastAsia="TW Cen MT" w:cs="TW Cen MT"/>
           <w:i w:val="1"/>
           <w:iCs w:val="1"/>
+          <w:color w:val="FFD966" w:themeColor="accent4" w:themeTint="99" w:themeShade="FF"/>
+          <w:sz w:val="24"/>
+          <w:szCs w:val="24"/>
+        </w:rPr>
+        <w:t xml:space="preserve">BANANA PHONE!!! </w:t>
+      </w:r>
+      <w:r>
+        <w:rPr>
+          <w:rFonts w:ascii="Arial" w:hAnsi="Arial" w:eastAsia="Arial" w:cs="Arial"/>
+          <w:sz w:val="24"/>
+          <w:szCs w:val="24"/>
+        </w:rPr>
+        <w:t>Pizza's here.</w:t>
+      </w:r>
+    </w:p>
+    <w:p w14:noSpellErr="1">
+      <w:pPr>
+        <w:pStyle w:val="Normal"/>
+        <w:spacing w:after="0" w:afterAutospacing="off"/>
+      </w:pPr>
+      <w:r>
+        <w:rPr>
+          <w:rFonts w:ascii="Arial" w:hAnsi="Arial" w:eastAsia="Arial" w:cs="Arial"/>
+          <w:sz w:val="12"/>
+          <w:szCs w:val="12"/>
+          <w:vertAlign w:val="superscript"/>
+        </w:rPr>
+        <w:t>bitch</w:t>
+      </w:r>
+      <w:r>
+        <w:rPr>
+          <w:rFonts w:ascii="Arial" w:hAnsi="Arial" w:eastAsia="Arial" w:cs="Arial"/>
+          <w:sz w:val="12"/>
+          <w:szCs w:val="12"/>
+          <w:vertAlign w:val="superscript"/>
+        </w:rPr>
+        <w:t xml:space="preserve"> I want pizza.....</w:t>
+      </w:r>
+    </w:p>
+    <w:p w14:noSpellErr="1">
+      <w:pPr>
+        <w:pStyle w:val="Normal"/>
+        <w:spacing w:after="0" w:afterAutospacing="off"/>
+      </w:pPr>
+      <w:r>
+        <w:rPr>
+          <w:rFonts w:ascii="Comic Sans MS" w:hAnsi="Comic Sans MS" w:eastAsia="Comic Sans MS" w:cs="Comic Sans MS"/>
+          <w:sz w:val="32"/>
+          <w:szCs w:val="32"/>
+          <w:vertAlign w:val="superscript"/>
+        </w:rPr>
+        <w:t>Leaping leopards, Batman. That font color hurts</w:t>
+      </w:r>
+    </w:p>
+    <w:p w14:noSpellErr="1">
+      <w:pPr>
+        <w:pStyle w:val="Normal"/>
+        <w:spacing w:after="0" w:afterAutospacing="off"/>
+      </w:pPr>
+      <w:r>
+        <w:rPr>
+          <w:rFonts w:ascii="Comic Sans MS" w:hAnsi="Comic Sans MS" w:eastAsia="Comic Sans MS" w:cs="Comic Sans MS"/>
+          <w:color w:val="ED7D31" w:themeColor="accent2" w:themeTint="FF" w:themeShade="FF"/>
+          <w:sz w:val="40"/>
+          <w:szCs w:val="40"/>
+        </w:rPr>
+        <w:t>ORDER SOME PIZZA THEN STE</w:t>
+      </w:r>
+      <w:r>
+        <w:rPr>
+          <w:rFonts w:ascii="Comic Sans MS" w:hAnsi="Comic Sans MS" w:eastAsia="Comic Sans MS" w:cs="Comic Sans MS"/>
+          <w:color w:val="ED7D31" w:themeColor="accent2" w:themeTint="FF" w:themeShade="FF"/>
+          <w:sz w:val="40"/>
+          <w:szCs w:val="40"/>
+        </w:rPr>
+        <w:t>PHEN.</w:t>
+      </w:r>
+    </w:p>
+    <w:p w14:noSpellErr="1">
+      <w:pPr>
+        <w:pStyle w:val="Normal"/>
+        <w:spacing w:after="0" w:afterAutospacing="off"/>
+        <w:jc w:val="center"/>
+      </w:pPr>
+      <w:r>
+        <w:rPr>
+          <w:rFonts w:ascii="Comic Sans MS" w:hAnsi="Comic Sans MS" w:eastAsia="Comic Sans MS" w:cs="Comic Sans MS"/>
+          <w:color w:val="C45911" w:themeColor="accent2" w:themeTint="FF" w:themeShade="BF"/>
+          <w:sz w:val="144"/>
+          <w:szCs w:val="144"/>
+        </w:rPr>
+        <w:t>$$$$ tho</w:t>
+      </w:r>
+    </w:p>
+    <w:p w14:noSpellErr="1">
+      <w:pPr>
+        <w:pStyle w:val="Normal"/>
+        <w:spacing w:after="0" w:afterAutospacing="off"/>
+        <w:jc w:val="center"/>
+      </w:pPr>
+      <w:r>
+        <w:rPr>
+          <w:rFonts w:ascii="Comic Sans MS" w:hAnsi="Comic Sans MS" w:eastAsia="Comic Sans MS" w:cs="Comic Sans MS"/>
+          <w:color w:val="C45911" w:themeColor="accent2" w:themeTint="FF" w:themeShade="BF"/>
+          <w:sz w:val="16"/>
+          <w:szCs w:val="16"/>
+        </w:rPr>
+        <w:t>T</w:t>
+      </w:r>
+      <w:r>
+        <w:rPr>
+          <w:rFonts w:ascii="Comic Sans MS" w:hAnsi="Comic Sans MS" w:eastAsia="Comic Sans MS" w:cs="Comic Sans MS"/>
+          <w:color w:val="C45911" w:themeColor="accent2" w:themeTint="FF" w:themeShade="BF"/>
+          <w:sz w:val="16"/>
+          <w:szCs w:val="16"/>
+        </w:rPr>
+        <w:t>rue.</w:t>
+      </w:r>
+    </w:p>
+    <w:p>
+      <w:pPr>
+        <w:pStyle w:val="Normal"/>
+        <w:spacing w:after="0" w:afterAutospacing="off"/>
+        <w:jc w:val="center"/>
+      </w:pPr>
+      <w:r>
+        <w:rPr>
+          <w:rFonts w:ascii="Calibri" w:hAnsi="Calibri" w:eastAsia="Calibri" w:cs="Calibri" w:asciiTheme="minorAscii" w:hAnsiTheme="minorAscii" w:eastAsiaTheme="minorAscii" w:cstheme="minorAscii"/>
+          <w:color w:val="auto"/>
+          <w:sz w:val="22"/>
+          <w:szCs w:val="22"/>
+        </w:rPr>
+        <w:t>I already bought things ths week</w:t>
+      </w:r>
+    </w:p>
+    <w:p w14:noSpellErr="1">
+      <w:pPr>
+        <w:pStyle w:val="Normal"/>
+        <w:spacing w:after="0" w:afterAutospacing="off"/>
+        <w:jc w:val="center"/>
+      </w:pPr>
+      <w:r>
+        <w:rPr>
+          <w:rFonts w:ascii="Arial" w:hAnsi="Arial" w:eastAsia="Arial" w:cs="Arial"/>
+          <w:i w:val="1"/>
+          <w:iCs w:val="1"/>
           <w:sz w:val="24"/>
           <w:szCs w:val="24"/>
         </w:rPr>
@@ -666,7 +1125,7 @@
         <w:t>MY FONT IS CORRUPTED :&lt;</w:t>
       </w:r>
     </w:p>
-    <w:p>
+    <w:p w14:noSpellErr="1">
       <w:pPr>
         <w:pStyle w:val="Normal"/>
       </w:pPr>
@@ -715,6 +1174,34 @@
           <w:szCs w:val="24"/>
         </w:rPr>
         <w:t>Our paper is so tiny, but I like it.</w:t>
+      </w:r>
+      <w:r>
+        <w:rPr>
+          <w:rFonts w:ascii="Arial" w:hAnsi="Arial" w:eastAsia="Arial" w:cs="Arial"/>
+          <w:sz w:val="24"/>
+          <w:szCs w:val="24"/>
+        </w:rPr>
+        <w:t xml:space="preserve"> </w:t>
+      </w:r>
+      <w:r>
+        <w:rPr>
+          <w:rFonts w:ascii="Arial" w:hAnsi="Arial" w:eastAsia="Arial" w:cs="Arial"/>
+          <w:color w:val="70AD47" w:themeColor="accent6" w:themeTint="FF" w:themeShade="FF"/>
+          <w:sz w:val="24"/>
+          <w:szCs w:val="24"/>
+          <w:vertAlign w:val="subscript"/>
+        </w:rPr>
+        <w:t>WHY THE HELL DO I NOT HAVE WINGDINGS AS A FONT CHOICE???????</w:t>
+      </w:r>
+      <w:r>
+        <w:rPr>
+          <w:rFonts w:ascii="Arial" w:hAnsi="Arial" w:eastAsia="Arial" w:cs="Arial"/>
+          <w:color w:val="7030A0"/>
+          <w:sz w:val="24"/>
+          <w:szCs w:val="24"/>
+          <w:vertAlign w:val="subscript"/>
+        </w:rPr>
+        <w:t>MUCH PROPER. VERY BUSINESS. UN-FUN.</w:t>
       </w:r>
     </w:p>
     <w:p>

</xml_diff>